<commit_message>
Se añadieron archivos faltantes en word
</commit_message>
<xml_diff>
--- a/SecureBank.docx
+++ b/SecureBank.docx
@@ -1,6 +1,6 @@
 
 <file path=word/document.xml><?xml version="1.0" encoding="utf-8"?>
-<w:document xmlns:wpc="http://schemas.microsoft.com/office/word/2010/wordprocessingCanvas" xmlns:cx="http://schemas.microsoft.com/office/drawing/2014/chartex" xmlns:mc="http://schemas.openxmlformats.org/markup-compatibility/2006" xmlns:o="urn:schemas-microsoft-com:office:office" xmlns:r="http://schemas.openxmlformats.org/officeDocument/2006/relationships" xmlns:m="http://schemas.openxmlformats.org/officeDocument/2006/math" xmlns:v="urn:schemas-microsoft-com:vml" xmlns:wp14="http://schemas.microsoft.com/office/word/2010/wordprocessingDrawing" xmlns:wp="http://schemas.openxmlformats.org/drawingml/2006/wordprocessingDrawing" xmlns:w10="urn:schemas-microsoft-com:office:word" xmlns:w="http://schemas.openxmlformats.org/wordprocessingml/2006/main" xmlns:w14="http://schemas.microsoft.com/office/word/2010/wordml" xmlns:w15="http://schemas.microsoft.com/office/word/2012/wordml" xmlns:w16se="http://schemas.microsoft.com/office/word/2015/wordml/symex" xmlns:wpg="http://schemas.microsoft.com/office/word/2010/wordprocessingGroup" xmlns:wpi="http://schemas.microsoft.com/office/word/2010/wordprocessingInk" xmlns:wne="http://schemas.microsoft.com/office/word/2006/wordml" xmlns:wps="http://schemas.microsoft.com/office/word/2010/wordprocessingShape" mc:Ignorable="w14 w15 w16se wp14">
+<w:document xmlns:wpc="http://schemas.microsoft.com/office/word/2010/wordprocessingCanvas" xmlns:cx="http://schemas.microsoft.com/office/drawing/2014/chartex" xmlns:cx1="http://schemas.microsoft.com/office/drawing/2015/9/8/chartex" xmlns:mc="http://schemas.openxmlformats.org/markup-compatibility/2006" xmlns:o="urn:schemas-microsoft-com:office:office" xmlns:r="http://schemas.openxmlformats.org/officeDocument/2006/relationships" xmlns:m="http://schemas.openxmlformats.org/officeDocument/2006/math" xmlns:v="urn:schemas-microsoft-com:vml" xmlns:wp14="http://schemas.microsoft.com/office/word/2010/wordprocessingDrawing" xmlns:wp="http://schemas.openxmlformats.org/drawingml/2006/wordprocessingDrawing" xmlns:w10="urn:schemas-microsoft-com:office:word" xmlns:w="http://schemas.openxmlformats.org/wordprocessingml/2006/main" xmlns:w14="http://schemas.microsoft.com/office/word/2010/wordml" xmlns:w15="http://schemas.microsoft.com/office/word/2012/wordml" xmlns:w16se="http://schemas.microsoft.com/office/word/2015/wordml/symex" xmlns:wpg="http://schemas.microsoft.com/office/word/2010/wordprocessingGroup" xmlns:wpi="http://schemas.microsoft.com/office/word/2010/wordprocessingInk" xmlns:wne="http://schemas.microsoft.com/office/word/2006/wordml" xmlns:wps="http://schemas.microsoft.com/office/word/2010/wordprocessingShape" mc:Ignorable="w14 w15 w16se wp14">
   <w:body>
     <w:sdt>
       <w:sdtPr>
@@ -19,7 +19,6 @@
           <w:r>
             <w:rPr>
               <w:noProof/>
-              <w:lang w:val="es-GT" w:eastAsia="es-GT"/>
             </w:rPr>
             <w:drawing>
               <wp:anchor distT="0" distB="0" distL="114300" distR="114300" simplePos="0" relativeHeight="251658240" behindDoc="0" locked="0" layoutInCell="1" allowOverlap="1">
@@ -102,7 +101,6 @@
       <w:r>
         <w:rPr>
           <w:noProof/>
-          <w:lang w:eastAsia="es-GT"/>
         </w:rPr>
         <w:lastRenderedPageBreak/>
         <w:drawing>
@@ -147,22 +145,252 @@
           </wp:inline>
         </w:drawing>
       </w:r>
-      <w:bookmarkStart w:id="0" w:name="_GoBack"/>
-      <w:bookmarkEnd w:id="0"/>
     </w:p>
     <w:p>
       <w:r>
-        <w:lastRenderedPageBreak/>
         <w:br w:type="page"/>
+      </w:r>
+      <w:r>
+        <w:rPr>
+          <w:noProof/>
+        </w:rPr>
+        <w:drawing>
+          <wp:inline distT="0" distB="0" distL="0" distR="0">
+            <wp:extent cx="9472033" cy="5915025"/>
+            <wp:effectExtent l="0" t="0" r="0" b="0"/>
+            <wp:docPr id="5" name="Imagen 5" descr="https://cdn.discordapp.com/attachments/1009214083549118555/1022359627347787838/1663819901547.jpg"/>
+            <wp:cNvGraphicFramePr>
+              <a:graphicFrameLocks xmlns:a="http://schemas.openxmlformats.org/drawingml/2006/main" noChangeAspect="1"/>
+            </wp:cNvGraphicFramePr>
+            <a:graphic xmlns:a="http://schemas.openxmlformats.org/drawingml/2006/main">
+              <a:graphicData uri="http://schemas.openxmlformats.org/drawingml/2006/picture">
+                <pic:pic xmlns:pic="http://schemas.openxmlformats.org/drawingml/2006/picture">
+                  <pic:nvPicPr>
+                    <pic:cNvPr id="0" name="Picture 3" descr="https://cdn.discordapp.com/attachments/1009214083549118555/1022359627347787838/1663819901547.jpg"/>
+                    <pic:cNvPicPr>
+                      <a:picLocks noChangeAspect="1" noChangeArrowheads="1"/>
+                    </pic:cNvPicPr>
+                  </pic:nvPicPr>
+                  <pic:blipFill rotWithShape="1">
+                    <a:blip r:embed="rId9" cstate="print">
+                      <a:extLst>
+                        <a:ext uri="{28A0092B-C50C-407E-A947-70E740481C1C}">
+                          <a14:useLocalDpi xmlns:a14="http://schemas.microsoft.com/office/drawing/2010/main" val="0"/>
+                        </a:ext>
+                      </a:extLst>
+                    </a:blip>
+                    <a:srcRect r="58958" b="45675"/>
+                    <a:stretch/>
+                  </pic:blipFill>
+                  <pic:spPr bwMode="auto">
+                    <a:xfrm>
+                      <a:off x="0" y="0"/>
+                      <a:ext cx="9474767" cy="5916732"/>
+                    </a:xfrm>
+                    <a:prstGeom prst="rect">
+                      <a:avLst/>
+                    </a:prstGeom>
+                    <a:noFill/>
+                    <a:ln>
+                      <a:noFill/>
+                    </a:ln>
+                    <a:extLst>
+                      <a:ext uri="{53640926-AAD7-44D8-BBD7-CCE9431645EC}">
+                        <a14:shadowObscured xmlns:a14="http://schemas.microsoft.com/office/drawing/2010/main"/>
+                      </a:ext>
+                    </a:extLst>
+                  </pic:spPr>
+                </pic:pic>
+              </a:graphicData>
+            </a:graphic>
+          </wp:inline>
+        </w:drawing>
       </w:r>
     </w:p>
     <w:p>
       <w:r>
-        <w:lastRenderedPageBreak/>
-        <w:br w:type="page"/>
+        <w:rPr>
+          <w:b/>
+          <w:noProof/>
+        </w:rPr>
+        <w:drawing>
+          <wp:anchor distT="0" distB="0" distL="114300" distR="114300" simplePos="0" relativeHeight="251659264" behindDoc="0" locked="0" layoutInCell="1" allowOverlap="1">
+            <wp:simplePos x="0" y="0"/>
+            <wp:positionH relativeFrom="column">
+              <wp:posOffset>128270</wp:posOffset>
+            </wp:positionH>
+            <wp:positionV relativeFrom="paragraph">
+              <wp:posOffset>0</wp:posOffset>
+            </wp:positionV>
+            <wp:extent cx="4794885" cy="5612130"/>
+            <wp:effectExtent l="0" t="0" r="5715" b="7620"/>
+            <wp:wrapSquare wrapText="bothSides"/>
+            <wp:docPr id="6" name="Imagen 6"/>
+            <wp:cNvGraphicFramePr>
+              <a:graphicFrameLocks xmlns:a="http://schemas.openxmlformats.org/drawingml/2006/main" noChangeAspect="1"/>
+            </wp:cNvGraphicFramePr>
+            <a:graphic xmlns:a="http://schemas.openxmlformats.org/drawingml/2006/main">
+              <a:graphicData uri="http://schemas.openxmlformats.org/drawingml/2006/picture">
+                <pic:pic xmlns:pic="http://schemas.openxmlformats.org/drawingml/2006/picture">
+                  <pic:nvPicPr>
+                    <pic:cNvPr id="6" name="DIAGRAMA ER.png"/>
+                    <pic:cNvPicPr/>
+                  </pic:nvPicPr>
+                  <pic:blipFill>
+                    <a:blip r:embed="rId10">
+                      <a:extLst>
+                        <a:ext uri="{28A0092B-C50C-407E-A947-70E740481C1C}">
+                          <a14:useLocalDpi xmlns:a14="http://schemas.microsoft.com/office/drawing/2010/main" val="0"/>
+                        </a:ext>
+                      </a:extLst>
+                    </a:blip>
+                    <a:stretch>
+                      <a:fillRect/>
+                    </a:stretch>
+                  </pic:blipFill>
+                  <pic:spPr>
+                    <a:xfrm>
+                      <a:off x="0" y="0"/>
+                      <a:ext cx="4794885" cy="5612130"/>
+                    </a:xfrm>
+                    <a:prstGeom prst="rect">
+                      <a:avLst/>
+                    </a:prstGeom>
+                  </pic:spPr>
+                </pic:pic>
+              </a:graphicData>
+            </a:graphic>
+            <wp14:sizeRelH relativeFrom="page">
+              <wp14:pctWidth>0</wp14:pctWidth>
+            </wp14:sizeRelH>
+            <wp14:sizeRelV relativeFrom="page">
+              <wp14:pctHeight>0</wp14:pctHeight>
+            </wp14:sizeRelV>
+          </wp:anchor>
+        </w:drawing>
       </w:r>
     </w:p>
-    <w:p/>
+    <w:p>
+      <w:r>
+        <w:rPr>
+          <w:noProof/>
+        </w:rPr>
+        <w:drawing>
+          <wp:inline distT="0" distB="0" distL="0" distR="0">
+            <wp:extent cx="11000740" cy="6417790"/>
+            <wp:effectExtent l="0" t="0" r="0" b="2540"/>
+            <wp:docPr id="7" name="Imagen 7" descr="https://cdn.discordapp.com/attachments/1009214083549118555/1022361071316652062/1663820266731.jpg"/>
+            <wp:cNvGraphicFramePr>
+              <a:graphicFrameLocks xmlns:a="http://schemas.openxmlformats.org/drawingml/2006/main" noChangeAspect="1"/>
+            </wp:cNvGraphicFramePr>
+            <a:graphic xmlns:a="http://schemas.openxmlformats.org/drawingml/2006/main">
+              <a:graphicData uri="http://schemas.openxmlformats.org/drawingml/2006/picture">
+                <pic:pic xmlns:pic="http://schemas.openxmlformats.org/drawingml/2006/picture">
+                  <pic:nvPicPr>
+                    <pic:cNvPr id="0" name="Picture 5" descr="https://cdn.discordapp.com/attachments/1009214083549118555/1022361071316652062/1663820266731.jpg"/>
+                    <pic:cNvPicPr>
+                      <a:picLocks noChangeAspect="1" noChangeArrowheads="1"/>
+                    </pic:cNvPicPr>
+                  </pic:nvPicPr>
+                  <pic:blipFill>
+                    <a:blip r:embed="rId11" cstate="print">
+                      <a:extLst>
+                        <a:ext uri="{28A0092B-C50C-407E-A947-70E740481C1C}">
+                          <a14:useLocalDpi xmlns:a14="http://schemas.microsoft.com/office/drawing/2010/main" val="0"/>
+                        </a:ext>
+                      </a:extLst>
+                    </a:blip>
+                    <a:srcRect/>
+                    <a:stretch>
+                      <a:fillRect/>
+                    </a:stretch>
+                  </pic:blipFill>
+                  <pic:spPr bwMode="auto">
+                    <a:xfrm>
+                      <a:off x="0" y="0"/>
+                      <a:ext cx="11000740" cy="6417790"/>
+                    </a:xfrm>
+                    <a:prstGeom prst="rect">
+                      <a:avLst/>
+                    </a:prstGeom>
+                    <a:noFill/>
+                    <a:ln>
+                      <a:noFill/>
+                    </a:ln>
+                  </pic:spPr>
+                </pic:pic>
+              </a:graphicData>
+            </a:graphic>
+          </wp:inline>
+        </w:drawing>
+      </w:r>
+    </w:p>
+    <w:p>
+      <w:pPr>
+        <w:tabs>
+          <w:tab w:val="left" w:pos="2505"/>
+        </w:tabs>
+        <w:rPr>
+          <w:b/>
+          <w:sz w:val="32"/>
+          <w:lang w:val="es-MX"/>
+        </w:rPr>
+      </w:pPr>
+      <w:r>
+        <w:rPr>
+          <w:b/>
+          <w:sz w:val="32"/>
+          <w:lang w:val="es-MX"/>
+        </w:rPr>
+        <w:t xml:space="preserve">SCRIPT EN ESTE LINK </w:t>
+      </w:r>
+    </w:p>
+    <w:p>
+      <w:pPr>
+        <w:tabs>
+          <w:tab w:val="left" w:pos="2505"/>
+        </w:tabs>
+        <w:rPr>
+          <w:b/>
+          <w:sz w:val="32"/>
+          <w:lang w:val="es-MX"/>
+        </w:rPr>
+      </w:pPr>
+      <w:r>
+        <w:rPr>
+          <w:sz w:val="32"/>
+        </w:rPr>
+        <w:t xml:space="preserve"> </w:t>
+      </w:r>
+      <w:hyperlink r:id="rId12" w:history="1">
+        <w:r>
+          <w:rPr>
+            <w:rStyle w:val="Hipervnculo"/>
+            <w:b/>
+            <w:sz w:val="28"/>
+          </w:rPr>
+          <w:t>SECUREBA</w:t>
+        </w:r>
+        <w:r>
+          <w:rPr>
+            <w:rStyle w:val="Hipervnculo"/>
+            <w:b/>
+            <w:sz w:val="28"/>
+          </w:rPr>
+          <w:t>N</w:t>
+        </w:r>
+        <w:r>
+          <w:rPr>
+            <w:rStyle w:val="Hipervnculo"/>
+            <w:b/>
+            <w:sz w:val="28"/>
+          </w:rPr>
+          <w:t>K</w:t>
+        </w:r>
+      </w:hyperlink>
+      <w:bookmarkStart w:id="0" w:name="_GoBack"/>
+      <w:bookmarkEnd w:id="0"/>
+    </w:p>
     <w:sectPr>
       <w:pgSz w:w="20160" w:h="12240" w:orient="landscape" w:code="5"/>
       <w:pgMar w:top="1701" w:right="1418" w:bottom="1701" w:left="1418" w:header="709" w:footer="709" w:gutter="0"/>
@@ -176,7 +404,7 @@
 </file>
 
 <file path=word/endnotes.xml><?xml version="1.0" encoding="utf-8"?>
-<w:endnotes xmlns:wpc="http://schemas.microsoft.com/office/word/2010/wordprocessingCanvas" xmlns:cx="http://schemas.microsoft.com/office/drawing/2014/chartex" xmlns:mc="http://schemas.openxmlformats.org/markup-compatibility/2006" xmlns:o="urn:schemas-microsoft-com:office:office" xmlns:r="http://schemas.openxmlformats.org/officeDocument/2006/relationships" xmlns:m="http://schemas.openxmlformats.org/officeDocument/2006/math" xmlns:v="urn:schemas-microsoft-com:vml" xmlns:wp14="http://schemas.microsoft.com/office/word/2010/wordprocessingDrawing" xmlns:wp="http://schemas.openxmlformats.org/drawingml/2006/wordprocessingDrawing" xmlns:w10="urn:schemas-microsoft-com:office:word" xmlns:w="http://schemas.openxmlformats.org/wordprocessingml/2006/main" xmlns:w14="http://schemas.microsoft.com/office/word/2010/wordml" xmlns:w15="http://schemas.microsoft.com/office/word/2012/wordml" xmlns:w16se="http://schemas.microsoft.com/office/word/2015/wordml/symex" xmlns:wpg="http://schemas.microsoft.com/office/word/2010/wordprocessingGroup" xmlns:wpi="http://schemas.microsoft.com/office/word/2010/wordprocessingInk" xmlns:wne="http://schemas.microsoft.com/office/word/2006/wordml" xmlns:wps="http://schemas.microsoft.com/office/word/2010/wordprocessingShape" mc:Ignorable="w14 w15 w16se wp14">
+<w:endnotes xmlns:wpc="http://schemas.microsoft.com/office/word/2010/wordprocessingCanvas" xmlns:cx="http://schemas.microsoft.com/office/drawing/2014/chartex" xmlns:cx1="http://schemas.microsoft.com/office/drawing/2015/9/8/chartex" xmlns:mc="http://schemas.openxmlformats.org/markup-compatibility/2006" xmlns:o="urn:schemas-microsoft-com:office:office" xmlns:r="http://schemas.openxmlformats.org/officeDocument/2006/relationships" xmlns:m="http://schemas.openxmlformats.org/officeDocument/2006/math" xmlns:v="urn:schemas-microsoft-com:vml" xmlns:wp14="http://schemas.microsoft.com/office/word/2010/wordprocessingDrawing" xmlns:wp="http://schemas.openxmlformats.org/drawingml/2006/wordprocessingDrawing" xmlns:w10="urn:schemas-microsoft-com:office:word" xmlns:w="http://schemas.openxmlformats.org/wordprocessingml/2006/main" xmlns:w14="http://schemas.microsoft.com/office/word/2010/wordml" xmlns:w15="http://schemas.microsoft.com/office/word/2012/wordml" xmlns:w16se="http://schemas.microsoft.com/office/word/2015/wordml/symex" xmlns:wpg="http://schemas.microsoft.com/office/word/2010/wordprocessingGroup" xmlns:wpi="http://schemas.microsoft.com/office/word/2010/wordprocessingInk" xmlns:wne="http://schemas.microsoft.com/office/word/2006/wordml" xmlns:wps="http://schemas.microsoft.com/office/word/2010/wordprocessingShape" mc:Ignorable="w14 w15 w16se wp14">
   <w:endnote w:type="separator" w:id="-1">
     <w:p>
       <w:pPr>
@@ -201,7 +429,7 @@
 </file>
 
 <file path=word/footnotes.xml><?xml version="1.0" encoding="utf-8"?>
-<w:footnotes xmlns:wpc="http://schemas.microsoft.com/office/word/2010/wordprocessingCanvas" xmlns:cx="http://schemas.microsoft.com/office/drawing/2014/chartex" xmlns:mc="http://schemas.openxmlformats.org/markup-compatibility/2006" xmlns:o="urn:schemas-microsoft-com:office:office" xmlns:r="http://schemas.openxmlformats.org/officeDocument/2006/relationships" xmlns:m="http://schemas.openxmlformats.org/officeDocument/2006/math" xmlns:v="urn:schemas-microsoft-com:vml" xmlns:wp14="http://schemas.microsoft.com/office/word/2010/wordprocessingDrawing" xmlns:wp="http://schemas.openxmlformats.org/drawingml/2006/wordprocessingDrawing" xmlns:w10="urn:schemas-microsoft-com:office:word" xmlns:w="http://schemas.openxmlformats.org/wordprocessingml/2006/main" xmlns:w14="http://schemas.microsoft.com/office/word/2010/wordml" xmlns:w15="http://schemas.microsoft.com/office/word/2012/wordml" xmlns:w16se="http://schemas.microsoft.com/office/word/2015/wordml/symex" xmlns:wpg="http://schemas.microsoft.com/office/word/2010/wordprocessingGroup" xmlns:wpi="http://schemas.microsoft.com/office/word/2010/wordprocessingInk" xmlns:wne="http://schemas.microsoft.com/office/word/2006/wordml" xmlns:wps="http://schemas.microsoft.com/office/word/2010/wordprocessingShape" mc:Ignorable="w14 w15 w16se wp14">
+<w:footnotes xmlns:wpc="http://schemas.microsoft.com/office/word/2010/wordprocessingCanvas" xmlns:cx="http://schemas.microsoft.com/office/drawing/2014/chartex" xmlns:cx1="http://schemas.microsoft.com/office/drawing/2015/9/8/chartex" xmlns:mc="http://schemas.openxmlformats.org/markup-compatibility/2006" xmlns:o="urn:schemas-microsoft-com:office:office" xmlns:r="http://schemas.openxmlformats.org/officeDocument/2006/relationships" xmlns:m="http://schemas.openxmlformats.org/officeDocument/2006/math" xmlns:v="urn:schemas-microsoft-com:vml" xmlns:wp14="http://schemas.microsoft.com/office/word/2010/wordprocessingDrawing" xmlns:wp="http://schemas.openxmlformats.org/drawingml/2006/wordprocessingDrawing" xmlns:w10="urn:schemas-microsoft-com:office:word" xmlns:w="http://schemas.openxmlformats.org/wordprocessingml/2006/main" xmlns:w14="http://schemas.microsoft.com/office/word/2010/wordml" xmlns:w15="http://schemas.microsoft.com/office/word/2012/wordml" xmlns:w16se="http://schemas.microsoft.com/office/word/2015/wordml/symex" xmlns:wpg="http://schemas.microsoft.com/office/word/2010/wordprocessingGroup" xmlns:wpi="http://schemas.microsoft.com/office/word/2010/wordprocessingInk" xmlns:wne="http://schemas.microsoft.com/office/word/2006/wordml" xmlns:wps="http://schemas.microsoft.com/office/word/2010/wordprocessingShape" mc:Ignorable="w14 w15 w16se wp14">
   <w:footnote w:type="separator" w:id="-1">
     <w:p>
       <w:pPr>
@@ -713,6 +941,30 @@
     <w:uiPriority w:val="99"/>
     <w:rsid w:val="00353E88"/>
   </w:style>
+  <w:style w:type="character" w:styleId="Hipervnculo">
+    <w:name w:val="Hyperlink"/>
+    <w:basedOn w:val="Fuentedeprrafopredeter"/>
+    <w:uiPriority w:val="99"/>
+    <w:semiHidden/>
+    <w:unhideWhenUsed/>
+    <w:rsid w:val="00D277F3"/>
+    <w:rPr>
+      <w:color w:val="0000FF"/>
+      <w:u w:val="single"/>
+    </w:rPr>
+  </w:style>
+  <w:style w:type="character" w:styleId="Hipervnculovisitado">
+    <w:name w:val="FollowedHyperlink"/>
+    <w:basedOn w:val="Fuentedeprrafopredeter"/>
+    <w:uiPriority w:val="99"/>
+    <w:semiHidden/>
+    <w:unhideWhenUsed/>
+    <w:rsid w:val="00D277F3"/>
+    <w:rPr>
+      <w:color w:val="954F72" w:themeColor="followedHyperlink"/>
+      <w:u w:val="single"/>
+    </w:rPr>
+  </w:style>
 </w:styles>
 </file>
 
@@ -982,7 +1234,7 @@
 </file>
 
 <file path=customXml/itemProps1.xml><?xml version="1.0" encoding="utf-8"?>
-<ds:datastoreItem xmlns:ds="http://schemas.openxmlformats.org/officeDocument/2006/customXml" ds:itemID="{911D2EFA-DAA4-4EFC-ABA1-012CEB5E2FAD}">
+<ds:datastoreItem xmlns:ds="http://schemas.openxmlformats.org/officeDocument/2006/customXml" ds:itemID="{BDB5738E-EB40-4586-BCC6-22A3745732AA}">
   <ds:schemaRefs>
     <ds:schemaRef ds:uri="http://schemas.openxmlformats.org/officeDocument/2006/bibliography"/>
   </ds:schemaRefs>

</xml_diff>